<commit_message>
Corregidos errores en la numeracion de los pines
</commit_message>
<xml_diff>
--- a/Ejercicio2-PulsadorDig/Ejercicio 2-PulsadorDig.docx
+++ b/Ejercicio2-PulsadorDig/Ejercicio 2-PulsadorDig.docx
@@ -57,7 +57,7 @@
           <w:noProof/>
           <w:sz w:val="24"/>
           <w:szCs w:val="24"/>
-          <w:lang w:eastAsia="es-ES"/>
+          <w:lang w:eastAsia="zh-CN"/>
         </w:rPr>
         <w:drawing>
           <wp:anchor distT="0" distB="0" distL="114300" distR="114300" simplePos="0" relativeHeight="251659264" behindDoc="1" locked="0" layoutInCell="1" allowOverlap="1">
@@ -245,7 +245,29 @@
                 <w:szCs w:val="24"/>
                 <w:lang w:eastAsia="es-ES"/>
               </w:rPr>
-              <w:t xml:space="preserve"> pulsador = 2;</w:t>
+              <w:t xml:space="preserve"> pulsador = </w:t>
+            </w:r>
+            <w:r>
+              <w:rPr>
+                <w:rFonts w:ascii="Times New Roman" w:eastAsia="Times New Roman" w:hAnsi="Times New Roman" w:cs="Times New Roman"/>
+                <w:b/>
+                <w:color w:val="76923C" w:themeColor="accent3" w:themeShade="BF"/>
+                <w:sz w:val="24"/>
+                <w:szCs w:val="24"/>
+                <w:lang w:eastAsia="es-ES"/>
+              </w:rPr>
+              <w:t>4</w:t>
+            </w:r>
+            <w:r>
+              <w:rPr>
+                <w:rFonts w:ascii="Times New Roman" w:eastAsia="Times New Roman" w:hAnsi="Times New Roman" w:cs="Times New Roman"/>
+                <w:b/>
+                <w:color w:val="76923C" w:themeColor="accent3" w:themeShade="BF"/>
+                <w:sz w:val="24"/>
+                <w:szCs w:val="24"/>
+                <w:lang w:eastAsia="es-ES"/>
+              </w:rPr>
+              <w:t>;</w:t>
             </w:r>
             <w:r>
               <w:rPr>
@@ -1601,45 +1623,67 @@
                 <w:szCs w:val="24"/>
                 <w:lang w:val="en-US" w:eastAsia="es-ES"/>
               </w:rPr>
-              <w:t xml:space="preserve"> = 2;</w:t>
-            </w:r>
-            <w:r>
-              <w:rPr>
-                <w:rFonts w:ascii="Times New Roman" w:eastAsia="Times New Roman" w:hAnsi="Times New Roman" w:cs="Times New Roman"/>
-                <w:b/>
-                <w:color w:val="76923C" w:themeColor="accent3" w:themeShade="BF"/>
-                <w:sz w:val="24"/>
-                <w:szCs w:val="24"/>
-                <w:lang w:val="en-US" w:eastAsia="es-ES"/>
-              </w:rPr>
-              <w:br/>
-            </w:r>
-            <w:proofErr w:type="spellStart"/>
-            <w:r>
-              <w:rPr>
-                <w:rFonts w:ascii="Times New Roman" w:eastAsia="Times New Roman" w:hAnsi="Times New Roman" w:cs="Times New Roman"/>
-                <w:b/>
-                <w:color w:val="76923C" w:themeColor="accent3" w:themeShade="BF"/>
-                <w:sz w:val="24"/>
-                <w:szCs w:val="24"/>
-                <w:lang w:val="en-US" w:eastAsia="es-ES"/>
-              </w:rPr>
-              <w:t>int</w:t>
-            </w:r>
-            <w:proofErr w:type="spellEnd"/>
-            <w:r>
-              <w:rPr>
-                <w:rFonts w:ascii="Times New Roman" w:eastAsia="Times New Roman" w:hAnsi="Times New Roman" w:cs="Times New Roman"/>
-                <w:b/>
-                <w:color w:val="76923C" w:themeColor="accent3" w:themeShade="BF"/>
-                <w:sz w:val="24"/>
-                <w:szCs w:val="24"/>
-                <w:lang w:val="en-US" w:eastAsia="es-ES"/>
-              </w:rPr>
-              <w:t xml:space="preserve"> led= 13</w:t>
+              <w:t xml:space="preserve"> = </w:t>
+            </w:r>
+            <w:r>
+              <w:rPr>
+                <w:rFonts w:ascii="Times New Roman" w:eastAsia="Times New Roman" w:hAnsi="Times New Roman" w:cs="Times New Roman"/>
+                <w:b/>
+                <w:color w:val="76923C" w:themeColor="accent3" w:themeShade="BF"/>
+                <w:sz w:val="24"/>
+                <w:szCs w:val="24"/>
+                <w:lang w:val="en-US" w:eastAsia="es-ES"/>
+              </w:rPr>
+              <w:t>4</w:t>
             </w:r>
             <w:bookmarkStart w:id="0" w:name="_GoBack"/>
             <w:bookmarkEnd w:id="0"/>
+            <w:r>
+              <w:rPr>
+                <w:rFonts w:ascii="Times New Roman" w:eastAsia="Times New Roman" w:hAnsi="Times New Roman" w:cs="Times New Roman"/>
+                <w:b/>
+                <w:color w:val="76923C" w:themeColor="accent3" w:themeShade="BF"/>
+                <w:sz w:val="24"/>
+                <w:szCs w:val="24"/>
+                <w:lang w:val="en-US" w:eastAsia="es-ES"/>
+              </w:rPr>
+              <w:t>;</w:t>
+            </w:r>
+            <w:r>
+              <w:rPr>
+                <w:rFonts w:ascii="Times New Roman" w:eastAsia="Times New Roman" w:hAnsi="Times New Roman" w:cs="Times New Roman"/>
+                <w:b/>
+                <w:color w:val="76923C" w:themeColor="accent3" w:themeShade="BF"/>
+                <w:sz w:val="24"/>
+                <w:szCs w:val="24"/>
+                <w:lang w:val="en-US" w:eastAsia="es-ES"/>
+              </w:rPr>
+              <w:br/>
+            </w:r>
+            <w:proofErr w:type="spellStart"/>
+            <w:r>
+              <w:rPr>
+                <w:rFonts w:ascii="Times New Roman" w:eastAsia="Times New Roman" w:hAnsi="Times New Roman" w:cs="Times New Roman"/>
+                <w:b/>
+                <w:color w:val="76923C" w:themeColor="accent3" w:themeShade="BF"/>
+                <w:sz w:val="24"/>
+                <w:szCs w:val="24"/>
+                <w:lang w:val="en-US" w:eastAsia="es-ES"/>
+              </w:rPr>
+              <w:t>int</w:t>
+            </w:r>
+            <w:proofErr w:type="spellEnd"/>
+            <w:r>
+              <w:rPr>
+                <w:rFonts w:ascii="Times New Roman" w:eastAsia="Times New Roman" w:hAnsi="Times New Roman" w:cs="Times New Roman"/>
+                <w:b/>
+                <w:color w:val="76923C" w:themeColor="accent3" w:themeShade="BF"/>
+                <w:sz w:val="24"/>
+                <w:szCs w:val="24"/>
+                <w:lang w:val="en-US" w:eastAsia="es-ES"/>
+              </w:rPr>
+              <w:t xml:space="preserve"> led= 13</w:t>
+            </w:r>
             <w:r>
               <w:rPr>
                 <w:rFonts w:ascii="Times New Roman" w:eastAsia="Times New Roman" w:hAnsi="Times New Roman" w:cs="Times New Roman"/>

</xml_diff>